<commit_message>
begin puzzel 1 en verslag
</commit_message>
<xml_diff>
--- a/1/Verslag.docx
+++ b/1/Verslag.docx
@@ -5,12 +5,16 @@
     <w:p>
       <w:pPr>
         <w:rPr>
-          <w:lang w:val="de-DE"/>
+          <w:sz w:val="24"/>
+          <w:szCs w:val="24"/>
+          <w:lang w:val="nl-NL"/>
         </w:rPr>
       </w:pPr>
       <w:r>
         <w:rPr>
-          <w:lang w:val="de-DE"/>
+          <w:sz w:val="24"/>
+          <w:szCs w:val="24"/>
+          <w:lang w:val="nl-NL"/>
         </w:rPr>
         <w:t>27-1-2020</w:t>
       </w:r>
@@ -18,20 +22,26 @@
     <w:p>
       <w:pPr>
         <w:rPr>
+          <w:sz w:val="24"/>
+          <w:szCs w:val="24"/>
           <w:lang w:val="nl-NL"/>
         </w:rPr>
       </w:pPr>
       <w:r>
         <w:rPr>
+          <w:sz w:val="24"/>
+          <w:szCs w:val="24"/>
           <w:lang w:val="nl-NL"/>
         </w:rPr>
-        <w:t>We hebben vandaag ideeën bedacht e</w:t>
+        <w:t>We hebben vandaag</w:t>
       </w:r>
       <w:r>
         <w:rPr>
+          <w:sz w:val="24"/>
+          <w:szCs w:val="24"/>
           <w:lang w:val="nl-NL"/>
         </w:rPr>
-        <w:t>n zitten een van de ideeën een beetje uittewerken en te kijken hoe het gaat</w:t>
+        <w:t xml:space="preserve"> 1 idee bedacht voor elke moeilijkheidsgraad en hebben die in een Read.Me gezet. Op het moment proberen we 11 icoontjes van de website font awesome  in html te krijgen en op de website te laten zien alleen lukt dat nog niet zo echt.</w:t>
       </w:r>
       <w:bookmarkStart w:id="0" w:name="_GoBack"/>
       <w:bookmarkEnd w:id="0"/>

</xml_diff>

<commit_message>
puzzel 1 bijna klaar
</commit_message>
<xml_diff>
--- a/1/Verslag.docx
+++ b/1/Verslag.docx
@@ -38,6 +38,12 @@
           <w:lang w:val="nl-NL"/>
         </w:rPr>
         <w:t>. We hebben gewerkt aan 3 verschillende puzzels voor 3 verschillende levels.</w:t>
+      </w:r>
+      <w:r>
+        <w:rPr>
+          <w:lang w:val="nl-NL"/>
+        </w:rPr>
+        <w:t xml:space="preserve"> We hebben javascript eraan toegevoegt.</w:t>
       </w:r>
       <w:bookmarkStart w:id="0" w:name="_GoBack"/>
       <w:bookmarkEnd w:id="0"/>

</xml_diff>